<commit_message>
wyśrodkowanie tytułu pierwszego wykresu
</commit_message>
<xml_diff>
--- a/slodkich_snow.docx
+++ b/slodkich_snow.docx
@@ -3430,10 +3430,26 @@
                 <w:color w:val="000000"/>
               </w:rPr>
               <w:drawing>
-                <wp:inline distT="0" distB="0" distL="0" distR="0" wp14:anchorId="489575CE" wp14:editId="28D5290B">
-                  <wp:extent cx="5972810" cy="3580130"/>
-                  <wp:effectExtent l="0" t="0" r="8890" b="1270"/>
-                  <wp:docPr id="344185714" name="Obraz 1"/>
+                <wp:anchor distT="0" distB="0" distL="114300" distR="114300" simplePos="0" relativeHeight="251658240" behindDoc="1" locked="0" layoutInCell="1" allowOverlap="1" wp14:anchorId="0CEF60DF" wp14:editId="754B8214">
+                  <wp:simplePos x="0" y="0"/>
+                  <wp:positionH relativeFrom="column">
+                    <wp:posOffset>-68580</wp:posOffset>
+                  </wp:positionH>
+                  <wp:positionV relativeFrom="paragraph">
+                    <wp:posOffset>50800</wp:posOffset>
+                  </wp:positionV>
+                  <wp:extent cx="6467475" cy="3637954"/>
+                  <wp:effectExtent l="0" t="0" r="0" b="0"/>
+                  <wp:wrapTight wrapText="bothSides">
+                    <wp:wrapPolygon edited="0">
+                      <wp:start x="0" y="0"/>
+                      <wp:lineTo x="0" y="21491"/>
+                      <wp:lineTo x="21505" y="21491"/>
+                      <wp:lineTo x="21505" y="0"/>
+                      <wp:lineTo x="0" y="0"/>
+                    </wp:wrapPolygon>
+                  </wp:wrapTight>
+                  <wp:docPr id="2138091278" name="Obraz 3" descr="Obraz zawierający tekst, zrzut ekranu, diagram, oprogramowanie&#10;&#10;Zawartość wygenerowana przez sztuczną inteligencję może być niepoprawna."/>
                   <wp:cNvGraphicFramePr>
                     <a:graphicFrameLocks xmlns:a="http://schemas.openxmlformats.org/drawingml/2006/main" noChangeAspect="1"/>
                   </wp:cNvGraphicFramePr>
@@ -3441,11 +3457,17 @@
                     <a:graphicData uri="http://schemas.openxmlformats.org/drawingml/2006/picture">
                       <pic:pic xmlns:pic="http://schemas.openxmlformats.org/drawingml/2006/picture">
                         <pic:nvPicPr>
-                          <pic:cNvPr id="344185714" name=""/>
+                          <pic:cNvPr id="2138091278" name="Obraz 3" descr="Obraz zawierający tekst, zrzut ekranu, diagram, oprogramowanie&#10;&#10;Zawartość wygenerowana przez sztuczną inteligencję może być niepoprawna."/>
                           <pic:cNvPicPr/>
                         </pic:nvPicPr>
                         <pic:blipFill>
-                          <a:blip r:embed="rId13"/>
+                          <a:blip r:embed="rId13" cstate="print">
+                            <a:extLst>
+                              <a:ext uri="{28A0092B-C50C-407E-A947-70E740481C1C}">
+                                <a14:useLocalDpi xmlns:a14="http://schemas.microsoft.com/office/drawing/2010/main" val="0"/>
+                              </a:ext>
+                            </a:extLst>
+                          </a:blip>
                           <a:stretch>
                             <a:fillRect/>
                           </a:stretch>
@@ -3453,7 +3475,7 @@
                         <pic:spPr>
                           <a:xfrm>
                             <a:off x="0" y="0"/>
-                            <a:ext cx="5972810" cy="3580130"/>
+                            <a:ext cx="6467475" cy="3637954"/>
                           </a:xfrm>
                           <a:prstGeom prst="rect">
                             <a:avLst/>
@@ -3462,7 +3484,13 @@
                       </pic:pic>
                     </a:graphicData>
                   </a:graphic>
-                </wp:inline>
+                  <wp14:sizeRelH relativeFrom="margin">
+                    <wp14:pctWidth>0</wp14:pctWidth>
+                  </wp14:sizeRelH>
+                  <wp14:sizeRelV relativeFrom="margin">
+                    <wp14:pctHeight>0</wp14:pctHeight>
+                  </wp14:sizeRelV>
+                </wp:anchor>
               </w:drawing>
             </w:r>
           </w:p>

</xml_diff>